<commit_message>
code complete for evaluation
</commit_message>
<xml_diff>
--- a/Questionnaire for Thesis Evaluation.docx
+++ b/Questionnaire for Thesis Evaluation.docx
@@ -1364,7 +1364,59 @@
           <w:sz w:val="24"/>
           <w:szCs w:val="24"/>
         </w:rPr>
-        <w:t>How many books are already returned and how many are not yet returned?</w:t>
+        <w:t xml:space="preserve">How many books are already </w:t>
+      </w:r>
+      <w:r>
+        <w:rPr>
+          <w:rFonts w:ascii="Times New Roman" w:hAnsi="Times New Roman" w:cs="Times New Roman"/>
+          <w:b/>
+          <w:bCs/>
+          <w:sz w:val="24"/>
+          <w:szCs w:val="24"/>
+        </w:rPr>
+        <w:t xml:space="preserve">returned </w:t>
+      </w:r>
+      <w:r>
+        <w:rPr>
+          <w:rFonts w:ascii="Times New Roman" w:hAnsi="Times New Roman" w:cs="Times New Roman"/>
+          <w:b/>
+          <w:bCs/>
+          <w:sz w:val="24"/>
+          <w:szCs w:val="24"/>
+        </w:rPr>
+        <w:t>on time</w:t>
+      </w:r>
+      <w:r>
+        <w:rPr>
+          <w:rFonts w:ascii="Times New Roman" w:hAnsi="Times New Roman" w:cs="Times New Roman"/>
+          <w:sz w:val="24"/>
+          <w:szCs w:val="24"/>
+        </w:rPr>
+        <w:t xml:space="preserve"> </w:t>
+      </w:r>
+      <w:r>
+        <w:rPr>
+          <w:rFonts w:ascii="Times New Roman" w:hAnsi="Times New Roman" w:cs="Times New Roman"/>
+          <w:sz w:val="24"/>
+          <w:szCs w:val="24"/>
+        </w:rPr>
+        <w:t>and how many are not yet returned</w:t>
+      </w:r>
+      <w:r>
+        <w:rPr>
+          <w:rFonts w:ascii="Times New Roman" w:hAnsi="Times New Roman" w:cs="Times New Roman"/>
+          <w:sz w:val="24"/>
+          <w:szCs w:val="24"/>
+        </w:rPr>
+        <w:t xml:space="preserve"> on time</w:t>
+      </w:r>
+      <w:r>
+        <w:rPr>
+          <w:rFonts w:ascii="Times New Roman" w:hAnsi="Times New Roman" w:cs="Times New Roman"/>
+          <w:sz w:val="24"/>
+          <w:szCs w:val="24"/>
+        </w:rPr>
+        <w:t>?</w:t>
       </w:r>
     </w:p>
     <w:p>
@@ -1398,7 +1450,7 @@
           <w:sz w:val="24"/>
           <w:szCs w:val="24"/>
         </w:rPr>
-        <w:t>2024-10-10</w:t>
+        <w:t>24-01-2024</w:t>
       </w:r>
       <w:r>
         <w:rPr>

</xml_diff>